<commit_message>
solucioné el error del git
</commit_message>
<xml_diff>
--- a/Git checkout también sirve para restaurar un archivo.docx
+++ b/Git checkout también sirve para restaurar un archivo.docx
@@ -13,8 +13,17 @@
           <w:highlight w:val="yellow"/>
           <w:lang w:val="es-CO"/>
         </w:rPr>
-        <w:t>Git checkout</w:t>
-      </w:r>
+        <w:t xml:space="preserve">Git </w:t>
+      </w:r>
+      <w:proofErr w:type="spellStart"/>
+      <w:r>
+        <w:rPr>
+          <w:highlight w:val="yellow"/>
+          <w:lang w:val="es-CO"/>
+        </w:rPr>
+        <w:t>checkout</w:t>
+      </w:r>
+      <w:proofErr w:type="spellEnd"/>
       <w:r>
         <w:rPr>
           <w:lang w:val="es-CO"/>
@@ -32,7 +41,35 @@
         <w:rPr>
           <w:lang w:val="es-CO"/>
         </w:rPr>
-        <w:t>Con “git checkout nombre del archivo”</w:t>
+        <w:t>Con “</w:t>
+      </w:r>
+      <w:proofErr w:type="spellStart"/>
+      <w:r>
+        <w:rPr>
+          <w:lang w:val="es-CO"/>
+        </w:rPr>
+        <w:t>git</w:t>
+      </w:r>
+      <w:proofErr w:type="spellEnd"/>
+      <w:r>
+        <w:rPr>
+          <w:lang w:val="es-CO"/>
+        </w:rPr>
+        <w:t xml:space="preserve"> </w:t>
+      </w:r>
+      <w:proofErr w:type="spellStart"/>
+      <w:r>
+        <w:rPr>
+          <w:lang w:val="es-CO"/>
+        </w:rPr>
+        <w:t>checkout</w:t>
+      </w:r>
+      <w:proofErr w:type="spellEnd"/>
+      <w:r>
+        <w:rPr>
+          <w:lang w:val="es-CO"/>
+        </w:rPr>
+        <w:t xml:space="preserve"> nombre del archivo”</w:t>
       </w:r>
     </w:p>
     <w:p>
@@ -46,8 +83,17 @@
           <w:highlight w:val="yellow"/>
           <w:lang w:val="es-CO"/>
         </w:rPr>
-        <w:t>Git reset</w:t>
-      </w:r>
+        <w:t xml:space="preserve">Git </w:t>
+      </w:r>
+      <w:proofErr w:type="spellStart"/>
+      <w:r>
+        <w:rPr>
+          <w:highlight w:val="yellow"/>
+          <w:lang w:val="es-CO"/>
+        </w:rPr>
+        <w:t>reset</w:t>
+      </w:r>
+      <w:proofErr w:type="spellEnd"/>
       <w:r>
         <w:rPr>
           <w:lang w:val="es-CO"/>
@@ -81,13 +127,31 @@
           <w:lang w:val="es-CO"/>
         </w:rPr>
       </w:pPr>
+      <w:proofErr w:type="spellStart"/>
       <w:r>
         <w:rPr>
           <w:highlight w:val="yellow"/>
           <w:lang w:val="es-CO"/>
         </w:rPr>
-        <w:t>Pull request</w:t>
-      </w:r>
+        <w:t>Pull</w:t>
+      </w:r>
+      <w:proofErr w:type="spellEnd"/>
+      <w:r>
+        <w:rPr>
+          <w:highlight w:val="yellow"/>
+          <w:lang w:val="es-CO"/>
+        </w:rPr>
+        <w:t xml:space="preserve"> </w:t>
+      </w:r>
+      <w:proofErr w:type="spellStart"/>
+      <w:r>
+        <w:rPr>
+          <w:highlight w:val="yellow"/>
+          <w:lang w:val="es-CO"/>
+        </w:rPr>
+        <w:t>request</w:t>
+      </w:r>
+      <w:proofErr w:type="spellEnd"/>
       <w:r>
         <w:rPr>
           <w:lang w:val="es-CO"/>
@@ -118,7 +182,21 @@
         <w:rPr>
           <w:lang w:val="es-CO"/>
         </w:rPr>
-        <w:t xml:space="preserve">Salir del editor de vim (editor que </w:t>
+        <w:t xml:space="preserve">Salir del editor de </w:t>
+      </w:r>
+      <w:proofErr w:type="spellStart"/>
+      <w:r>
+        <w:rPr>
+          <w:lang w:val="es-CO"/>
+        </w:rPr>
+        <w:t>vim</w:t>
+      </w:r>
+      <w:proofErr w:type="spellEnd"/>
+      <w:r>
+        <w:rPr>
+          <w:lang w:val="es-CO"/>
+        </w:rPr>
+        <w:t xml:space="preserve"> (editor que </w:t>
       </w:r>
       <w:r>
         <w:rPr>
@@ -139,6 +217,26 @@
         </w:rPr>
         <w:t>Dar Esc luego (:q!)</w:t>
       </w:r>
+    </w:p>
+    <w:p>
+      <w:pPr>
+        <w:rPr>
+          <w:lang w:val="es-CO"/>
+        </w:rPr>
+      </w:pPr>
+      <w:r>
+        <w:rPr>
+          <w:lang w:val="es-CO"/>
+        </w:rPr>
+        <w:t xml:space="preserve">Docker= sistema de empaquetamiento (contenedor), encerrando el S.O y demás características necesarias para funcionar. </w:t>
+      </w:r>
+    </w:p>
+    <w:p>
+      <w:pPr>
+        <w:rPr>
+          <w:lang w:val="es-CO"/>
+        </w:rPr>
+      </w:pPr>
     </w:p>
     <w:p>
       <w:pPr>

</xml_diff>